<commit_message>
se arregla el bug de los eventos globales de teclado
</commit_message>
<xml_diff>
--- a/Instrucciones.docx
+++ b/Instrucciones.docx
@@ -146,6 +146,140 @@
     </w:p>
     <w:p>
       <w:pPr>
+        <w:pStyle w:val="Prrafodelista"/>
+        <w:numPr>
+          <w:ilvl w:val="0"/>
+          <w:numId w:val="1"/>
+        </w:numPr>
+        <w:spacing w:line="360" w:lineRule="auto"/>
+        <w:rPr>
+          <w:rStyle w:val="Hipervnculo"/>
+          <w:rFonts w:ascii="Arial" w:hAnsi="Arial" w:cs="Arial"/>
+          <w:color w:val="auto"/>
+          <w:sz w:val="24"/>
+          <w:szCs w:val="24"/>
+          <w:u w:val="none"/>
+          <w:lang w:val="es-ES"/>
+        </w:rPr>
+      </w:pPr>
+      <w:r>
+        <w:rPr>
+          <w:rStyle w:val="Hipervnculo"/>
+          <w:rFonts w:ascii="Arial" w:hAnsi="Arial" w:cs="Arial"/>
+          <w:color w:val="auto"/>
+          <w:sz w:val="24"/>
+          <w:szCs w:val="24"/>
+          <w:u w:val="none"/>
+          <w:lang w:val="es-ES"/>
+        </w:rPr>
+        <w:t>Se deben editar la variable de entorno path para el usuario del equipo y agregar la carpeta donde se instaló SoX.</w:t>
+      </w:r>
+    </w:p>
+    <w:p>
+      <w:pPr>
+        <w:pStyle w:val="Prrafodelista"/>
+        <w:numPr>
+          <w:ilvl w:val="0"/>
+          <w:numId w:val="1"/>
+        </w:numPr>
+        <w:spacing w:line="360" w:lineRule="auto"/>
+        <w:rPr>
+          <w:rStyle w:val="Hipervnculo"/>
+          <w:rFonts w:ascii="Arial" w:hAnsi="Arial" w:cs="Arial"/>
+          <w:color w:val="auto"/>
+          <w:sz w:val="24"/>
+          <w:szCs w:val="24"/>
+          <w:u w:val="none"/>
+          <w:lang w:val="es-ES"/>
+        </w:rPr>
+      </w:pPr>
+      <w:r>
+        <w:rPr>
+          <w:rStyle w:val="Hipervnculo"/>
+          <w:rFonts w:ascii="Arial" w:hAnsi="Arial" w:cs="Arial"/>
+          <w:color w:val="auto"/>
+          <w:sz w:val="24"/>
+          <w:szCs w:val="24"/>
+          <w:u w:val="none"/>
+          <w:lang w:val="es-ES"/>
+        </w:rPr>
+        <w:t>Se debe</w:t>
+      </w:r>
+      <w:r>
+        <w:rPr>
+          <w:rStyle w:val="Hipervnculo"/>
+          <w:rFonts w:ascii="Arial" w:hAnsi="Arial" w:cs="Arial"/>
+          <w:color w:val="auto"/>
+          <w:sz w:val="24"/>
+          <w:szCs w:val="24"/>
+          <w:u w:val="none"/>
+          <w:lang w:val="es-ES"/>
+        </w:rPr>
+        <w:t>n</w:t>
+      </w:r>
+      <w:r>
+        <w:rPr>
+          <w:rStyle w:val="Hipervnculo"/>
+          <w:rFonts w:ascii="Arial" w:hAnsi="Arial" w:cs="Arial"/>
+          <w:color w:val="auto"/>
+          <w:sz w:val="24"/>
+          <w:szCs w:val="24"/>
+          <w:u w:val="none"/>
+          <w:lang w:val="es-ES"/>
+        </w:rPr>
+        <w:t xml:space="preserve"> mover </w:t>
+      </w:r>
+      <w:r>
+        <w:rPr>
+          <w:rStyle w:val="Hipervnculo"/>
+          <w:rFonts w:ascii="Arial" w:hAnsi="Arial" w:cs="Arial"/>
+          <w:color w:val="auto"/>
+          <w:sz w:val="24"/>
+          <w:szCs w:val="24"/>
+          <w:u w:val="none"/>
+          <w:lang w:val="es-ES"/>
+        </w:rPr>
+        <w:t>los archivos</w:t>
+      </w:r>
+      <w:r>
+        <w:rPr>
+          <w:rStyle w:val="Hipervnculo"/>
+          <w:rFonts w:ascii="Arial" w:hAnsi="Arial" w:cs="Arial"/>
+          <w:color w:val="auto"/>
+          <w:sz w:val="24"/>
+          <w:szCs w:val="24"/>
+          <w:u w:val="none"/>
+          <w:lang w:val="es-ES"/>
+        </w:rPr>
+        <w:t xml:space="preserve"> libmp3lame.dll</w:t>
+      </w:r>
+      <w:r>
+        <w:rPr>
+          <w:rStyle w:val="Hipervnculo"/>
+          <w:rFonts w:ascii="Arial" w:hAnsi="Arial" w:cs="Arial"/>
+          <w:color w:val="auto"/>
+          <w:sz w:val="24"/>
+          <w:szCs w:val="24"/>
+          <w:u w:val="none"/>
+          <w:lang w:val="es-ES"/>
+        </w:rPr>
+        <w:t>, libmp3lame.lib y libmp3lame.exp</w:t>
+      </w:r>
+      <w:r>
+        <w:rPr>
+          <w:rStyle w:val="Hipervnculo"/>
+          <w:rFonts w:ascii="Arial" w:hAnsi="Arial" w:cs="Arial"/>
+          <w:color w:val="auto"/>
+          <w:sz w:val="24"/>
+          <w:szCs w:val="24"/>
+          <w:u w:val="none"/>
+          <w:lang w:val="es-ES"/>
+        </w:rPr>
+        <w:t xml:space="preserve"> a la carpeta donde se instaló SoX.</w:t>
+      </w:r>
+    </w:p>
+    <w:p>
+      <w:pPr>
         <w:spacing w:line="360" w:lineRule="auto"/>
         <w:rPr>
           <w:rFonts w:ascii="Arial" w:hAnsi="Arial" w:cs="Arial"/>
@@ -274,10 +408,12 @@
       <w:r>
         <w:rPr>
           <w:rFonts w:ascii="Arial" w:hAnsi="Arial" w:cs="Arial"/>
-          <w:sz w:val="24"/>
-          <w:szCs w:val="24"/>
-          <w:lang w:val="es-ES"/>
-        </w:rPr>
+          <w:noProof/>
+          <w:sz w:val="24"/>
+          <w:szCs w:val="24"/>
+          <w:lang w:val="es-ES"/>
+        </w:rPr>
+        <w:lastRenderedPageBreak/>
         <w:drawing>
           <wp:inline distT="0" distB="0" distL="0" distR="0" wp14:anchorId="44DEA40F" wp14:editId="2C489DB4">
             <wp:extent cx="4544059" cy="4039164"/>
@@ -337,7 +473,6 @@
           <w:szCs w:val="24"/>
           <w:lang w:val="es-ES"/>
         </w:rPr>
-        <w:lastRenderedPageBreak/>
         <w:t>Oprime aceptar y espera a que el proceso de conversión termine.</w:t>
       </w:r>
     </w:p>
@@ -379,10 +514,12 @@
       <w:r>
         <w:rPr>
           <w:rFonts w:ascii="Arial" w:hAnsi="Arial" w:cs="Arial"/>
-          <w:sz w:val="24"/>
-          <w:szCs w:val="24"/>
-          <w:lang w:val="es-ES"/>
-        </w:rPr>
+          <w:noProof/>
+          <w:sz w:val="24"/>
+          <w:szCs w:val="24"/>
+          <w:lang w:val="es-ES"/>
+        </w:rPr>
+        <w:lastRenderedPageBreak/>
         <w:drawing>
           <wp:inline distT="0" distB="0" distL="0" distR="0" wp14:anchorId="12D16339" wp14:editId="05D840CD">
             <wp:extent cx="4563112" cy="4039164"/>
@@ -634,7 +771,6 @@
           <w:szCs w:val="24"/>
           <w:lang w:val="es-ES"/>
         </w:rPr>
-        <w:lastRenderedPageBreak/>
         <w:t>Botón 4: clasifica la llamada como “NO APLICA” y la mueve a la carpeta “no_aplica” sin cambiarle el nombre.</w:t>
       </w:r>
     </w:p>
@@ -660,34 +796,7 @@
           <w:szCs w:val="24"/>
           <w:lang w:val="es-ES"/>
         </w:rPr>
-        <w:t xml:space="preserve">Botón 5: </w:t>
-      </w:r>
-      <w:r>
-        <w:rPr>
-          <w:rFonts w:ascii="Arial" w:hAnsi="Arial" w:cs="Arial"/>
-          <w:sz w:val="24"/>
-          <w:szCs w:val="24"/>
-          <w:lang w:val="es-ES"/>
-        </w:rPr>
-        <w:t xml:space="preserve">clasifica la llamada como </w:t>
-      </w:r>
-      <w:r>
-        <w:rPr>
-          <w:rFonts w:ascii="Arial" w:hAnsi="Arial" w:cs="Arial"/>
-          <w:sz w:val="24"/>
-          <w:szCs w:val="24"/>
-          <w:lang w:val="es-ES"/>
-        </w:rPr>
-        <w:t>NO VENTA</w:t>
-      </w:r>
-      <w:r>
-        <w:rPr>
-          <w:rFonts w:ascii="Arial" w:hAnsi="Arial" w:cs="Arial"/>
-          <w:sz w:val="24"/>
-          <w:szCs w:val="24"/>
-          <w:lang w:val="es-ES"/>
-        </w:rPr>
-        <w:t xml:space="preserve"> y la mueve a la carpeta “carpeta_destino” con la nomenclatura apropiada.</w:t>
+        <w:t>Botón 5: clasifica la llamada como NO VENTA y la mueve a la carpeta “carpeta_destino” con la nomenclatura apropiada.</w:t>
       </w:r>
     </w:p>
     <w:p>
@@ -712,6 +821,7 @@
           <w:szCs w:val="24"/>
           <w:lang w:val="es-ES"/>
         </w:rPr>
+        <w:lastRenderedPageBreak/>
         <w:t>Botón 6: atrasa la llamada 5 segundos.</w:t>
       </w:r>
     </w:p>
@@ -1682,6 +1792,18 @@
       <w:shd w:val="clear" w:color="auto" w:fill="E1DFDD"/>
     </w:rPr>
   </w:style>
+  <w:style w:type="character" w:styleId="Hipervnculovisitado">
+    <w:name w:val="FollowedHyperlink"/>
+    <w:basedOn w:val="Fuentedeprrafopredeter"/>
+    <w:uiPriority w:val="99"/>
+    <w:semiHidden/>
+    <w:unhideWhenUsed/>
+    <w:rsid w:val="00623D69"/>
+    <w:rPr>
+      <w:color w:val="954F72" w:themeColor="followedHyperlink"/>
+      <w:u w:val="single"/>
+    </w:rPr>
+  </w:style>
 </w:styles>
 </file>
 

</xml_diff>